<commit_message>
added roles where more clarity is desired
</commit_message>
<xml_diff>
--- a/Organizational_Roles_Responsibilities.docx
+++ b/Organizational_Roles_Responsibilities.docx
@@ -9,7 +9,7 @@
           <w:lang w:eastAsia="en-US"/>
         </w:rPr>
         <w:drawing>
-          <wp:inline distT="0" distB="0" distL="0" distR="0" wp14:anchorId="4338F828" wp14:editId="78242AF6">
+          <wp:inline distT="0" distB="0" distL="0" distR="0" wp14:anchorId="4338F828" wp14:editId="6386DFA9">
             <wp:extent cx="5486400" cy="3200400"/>
             <wp:effectExtent l="0" t="0" r="0" b="0"/>
             <wp:docPr id="1" name="Diagram 1"/>
@@ -28,10 +28,100 @@
       <w:r>
         <w:t xml:space="preserve">These are the Phase 4 organizational roles and responsibilities, as understood by Phase 4 Ground. </w:t>
       </w:r>
+    </w:p>
+    <w:p/>
+    <w:p>
+      <w:r>
+        <w:t>Roles</w:t>
+      </w:r>
+      <w:r>
+        <w:t xml:space="preserve"> and re</w:t>
+      </w:r>
+      <w:r>
+        <w:t xml:space="preserve">sponsibilities </w:t>
+      </w:r>
+      <w:r>
+        <w:t>where more clarity of assignment is desired</w:t>
+      </w:r>
+      <w:r>
+        <w:t>:</w:t>
+      </w:r>
+    </w:p>
+    <w:p>
+      <w:r>
+        <w:t>Satellite operations</w:t>
+      </w:r>
+      <w:r>
+        <w:t xml:space="preserve"> (unassigned)</w:t>
+      </w:r>
+    </w:p>
+    <w:p>
+      <w:r>
+        <w:t>Customer support of Phase 4 radios</w:t>
+      </w:r>
+      <w:r>
+        <w:t xml:space="preserve"> (unassigned)</w:t>
+      </w:r>
+    </w:p>
+    <w:p>
+      <w:r>
+        <w:t>Manufacturing of Phase 4 radios</w:t>
+      </w:r>
+      <w:r>
+        <w:t xml:space="preserve"> (unassigned)</w:t>
+      </w:r>
+    </w:p>
+    <w:p>
+      <w:r>
+        <w:t>Development of 10GHz transverter</w:t>
+      </w:r>
+      <w:r>
+        <w:t xml:space="preserve"> (unassigned?)</w:t>
+      </w:r>
+    </w:p>
+    <w:p>
+      <w:r>
+        <w:t>Development of firecode receiver</w:t>
+      </w:r>
+      <w:r>
+        <w:t xml:space="preserve"> (unassigned)</w:t>
+      </w:r>
+    </w:p>
+    <w:p>
+      <w:r>
+        <w:t>Waveform development</w:t>
+      </w:r>
+      <w:r>
+        <w:t xml:space="preserve"> (currently Phase 4 Ground + VT</w:t>
+      </w:r>
+      <w:r>
+        <w:t>)</w:t>
+      </w:r>
+    </w:p>
+    <w:p>
+      <w:r>
+        <w:t>Integration and Test of Ground vs. Satellite</w:t>
+      </w:r>
+      <w:r>
+        <w:t xml:space="preserve"> (unassigned, assumed Phase 4 Ground + VT</w:t>
+      </w:r>
+      <w:r>
+        <w:t>)</w:t>
+      </w:r>
+    </w:p>
+    <w:p>
+      <w:r>
+        <w:t>System</w:t>
+      </w:r>
+      <w:r>
+        <w:t xml:space="preserve"> engineering (currently Phase 4 Ground + VT</w:t>
+      </w:r>
       <w:bookmarkStart w:id="0" w:name="_GoBack"/>
       <w:bookmarkEnd w:id="0"/>
+      <w:r>
+        <w:t>)</w:t>
+      </w:r>
     </w:p>
-    <w:p/>
     <w:sectPr>
       <w:pgSz w:w="12240" w:h="15840"/>
       <w:pgMar w:top="1440" w:right="1800" w:bottom="1440" w:left="1800" w:header="720" w:footer="720" w:gutter="0"/>

</xml_diff>

<commit_message>
Updated with feedback from VT
</commit_message>
<xml_diff>
--- a/Organizational_Roles_Responsibilities.docx
+++ b/Organizational_Roles_Responsibilities.docx
@@ -9,7 +9,7 @@
           <w:lang w:eastAsia="en-US"/>
         </w:rPr>
         <w:drawing>
-          <wp:inline distT="0" distB="0" distL="0" distR="0" wp14:anchorId="4338F828" wp14:editId="6386DFA9">
+          <wp:inline distT="0" distB="0" distL="0" distR="0" wp14:anchorId="4338F828" wp14:editId="785EFE0D">
             <wp:extent cx="5486400" cy="3200400"/>
             <wp:effectExtent l="0" t="0" r="0" b="0"/>
             <wp:docPr id="1" name="Diagram 1"/>
@@ -25,99 +25,299 @@
     </w:p>
     <w:p/>
     <w:p>
-      <w:r>
+      <w:pPr>
+        <w:rPr>
+          <w:b/>
+        </w:rPr>
+      </w:pPr>
+      <w:r>
+        <w:rPr>
+          <w:b/>
+        </w:rPr>
         <w:t xml:space="preserve">These are the Phase 4 organizational roles and responsibilities, as understood by Phase 4 Ground. </w:t>
-      </w:r>
-    </w:p>
-    <w:p/>
-    <w:p>
-      <w:r>
-        <w:t>Roles</w:t>
-      </w:r>
-      <w:r>
-        <w:t xml:space="preserve"> and re</w:t>
-      </w:r>
-      <w:r>
-        <w:t xml:space="preserve">sponsibilities </w:t>
-      </w:r>
-      <w:r>
-        <w:t>where more clarity of assignment is desired</w:t>
-      </w:r>
-      <w:r>
-        <w:t>:</w:t>
       </w:r>
     </w:p>
     <w:p>
-      <w:r>
-        <w:t>Satellite operations</w:t>
-      </w:r>
-      <w:r>
-        <w:t xml:space="preserve"> (unassigned)</w:t>
-      </w:r>
+      <w:pPr>
+        <w:rPr>
+          <w:u w:val="single"/>
+        </w:rPr>
+      </w:pPr>
     </w:p>
     <w:p>
-      <w:r>
-        <w:t>Customer support of Phase 4 radios</w:t>
-      </w:r>
-      <w:r>
-        <w:t xml:space="preserve"> (unassigned)</w:t>
+      <w:pPr>
+        <w:rPr>
+          <w:u w:val="single"/>
+        </w:rPr>
+      </w:pPr>
+      <w:bookmarkStart w:id="0" w:name="_GoBack"/>
+      <w:bookmarkEnd w:id="0"/>
+      <w:r>
+        <w:rPr>
+          <w:u w:val="single"/>
+        </w:rPr>
+        <w:t>Roles</w:t>
+      </w:r>
+      <w:r>
+        <w:rPr>
+          <w:u w:val="single"/>
+        </w:rPr>
+        <w:t xml:space="preserve"> and re</w:t>
+      </w:r>
+      <w:r>
+        <w:rPr>
+          <w:u w:val="single"/>
+        </w:rPr>
+        <w:t xml:space="preserve">sponsibilities </w:t>
+      </w:r>
+      <w:r>
+        <w:rPr>
+          <w:u w:val="single"/>
+        </w:rPr>
+        <w:t>where more clarity of assignment is desired</w:t>
+      </w:r>
+      <w:r>
+        <w:rPr>
+          <w:u w:val="single"/>
+        </w:rPr>
+        <w:t>:</w:t>
       </w:r>
     </w:p>
     <w:p>
       <w:r>
-        <w:t>Manufacturing of Phase 4 radios</w:t>
+        <w:t>Customer support of Phase 4 radios</w:t>
       </w:r>
       <w:r>
         <w:t xml:space="preserve"> (unassigned)</w:t>
       </w:r>
     </w:p>
     <w:p>
-      <w:r>
-        <w:t>Development of 10GHz transverter</w:t>
-      </w:r>
-      <w:r>
-        <w:t xml:space="preserve"> (unassigned?)</w:t>
-      </w:r>
+      <w:pPr>
+        <w:rPr>
+          <w:u w:val="single"/>
+        </w:rPr>
+      </w:pPr>
     </w:p>
     <w:p>
-      <w:r>
-        <w:t>Development of firecode receiver</w:t>
-      </w:r>
-      <w:r>
-        <w:t xml:space="preserve"> (unassigned)</w:t>
+      <w:pPr>
+        <w:rPr>
+          <w:u w:val="single"/>
+        </w:rPr>
+      </w:pPr>
+      <w:r>
+        <w:rPr>
+          <w:u w:val="single"/>
+        </w:rPr>
+        <w:t xml:space="preserve">Roles and responsibilities where </w:t>
+      </w:r>
+      <w:r>
+        <w:rPr>
+          <w:u w:val="single"/>
+        </w:rPr>
+        <w:t>responsibility is shared</w:t>
+      </w:r>
+      <w:r>
+        <w:rPr>
+          <w:u w:val="single"/>
+        </w:rPr>
+        <w:t>:</w:t>
       </w:r>
     </w:p>
     <w:p>
       <w:r>
-        <w:t>Waveform development</w:t>
-      </w:r>
-      <w:r>
-        <w:t xml:space="preserve"> (currently Phase 4 Ground + VT</w:t>
+        <w:t>Manufacturing of Phase 4 radios</w:t>
+      </w:r>
+      <w:r>
+        <w:t xml:space="preserve"> (</w:t>
+      </w:r>
+      <w:r>
+        <w:t>interested parties include FlexRadio,</w:t>
+      </w:r>
+      <w:r>
+        <w:t xml:space="preserve"> Steve Hicks,</w:t>
+      </w:r>
+      <w:r>
+        <w:t xml:space="preserve"> TAPR, and companies recommended by Bruce Perens</w:t>
       </w:r>
       <w:r>
         <w:t>)</w:t>
       </w:r>
     </w:p>
     <w:p>
-      <w:r>
-        <w:t>Integration and Test of Ground vs. Satellite</w:t>
-      </w:r>
-      <w:r>
-        <w:t xml:space="preserve"> (unassigned, assumed Phase 4 Ground + VT</w:t>
-      </w:r>
-      <w:r>
-        <w:t>)</w:t>
+      <w:pPr>
+        <w:widowControl w:val="0"/>
+        <w:autoSpaceDE w:val="0"/>
+        <w:autoSpaceDN w:val="0"/>
+        <w:adjustRightInd w:val="0"/>
+        <w:spacing w:after="0"/>
+        <w:rPr>
+          <w:rFonts w:ascii="Cambria" w:hAnsi="Cambria" w:cs="Cambria"/>
+        </w:rPr>
+      </w:pPr>
+      <w:r>
+        <w:rPr>
+          <w:rFonts w:ascii="Cambria" w:hAnsi="Cambria" w:cs="Cambria"/>
+        </w:rPr>
+        <w:t>Development</w:t>
+      </w:r>
+      <w:r>
+        <w:rPr>
+          <w:rFonts w:ascii="Cambria" w:hAnsi="Cambria" w:cs="Cambria"/>
+        </w:rPr>
+        <w:t xml:space="preserve"> </w:t>
+      </w:r>
+      <w:r>
+        <w:rPr>
+          <w:rFonts w:ascii="Cambria" w:hAnsi="Cambria" w:cs="Cambria"/>
+        </w:rPr>
+        <w:t>of</w:t>
+      </w:r>
+      <w:r>
+        <w:rPr>
+          <w:rFonts w:ascii="Cambria" w:hAnsi="Cambria" w:cs="Cambria"/>
+        </w:rPr>
+        <w:t xml:space="preserve"> </w:t>
+      </w:r>
+      <w:r>
+        <w:rPr>
+          <w:rFonts w:ascii="Cambria" w:hAnsi="Cambria" w:cs="Cambria"/>
+        </w:rPr>
+        <w:t>10GHz</w:t>
+      </w:r>
+      <w:r>
+        <w:rPr>
+          <w:rFonts w:ascii="Cambria" w:hAnsi="Cambria" w:cs="Cambria"/>
+        </w:rPr>
+        <w:t xml:space="preserve"> </w:t>
+      </w:r>
+      <w:r>
+        <w:rPr>
+          <w:rFonts w:ascii="Cambria" w:hAnsi="Cambria" w:cs="Cambria"/>
+        </w:rPr>
+        <w:t>transverter</w:t>
+      </w:r>
+      <w:r>
+        <w:rPr>
+          <w:rFonts w:ascii="Cambria" w:hAnsi="Cambria" w:cs="Cambria"/>
+        </w:rPr>
+        <w:t xml:space="preserve"> </w:t>
+      </w:r>
+      <w:r>
+        <w:rPr>
+          <w:rFonts w:ascii="Cambria" w:hAnsi="Cambria" w:cs="Cambria"/>
+        </w:rPr>
+        <w:t>(Kevin Sterne</w:t>
+      </w:r>
+      <w:r>
+        <w:rPr>
+          <w:rFonts w:ascii="Cambria" w:hAnsi="Cambria" w:cs="Cambria"/>
+        </w:rPr>
+        <w:t xml:space="preserve"> (VT)</w:t>
+      </w:r>
+      <w:r>
+        <w:rPr>
+          <w:rFonts w:ascii="Cambria" w:hAnsi="Cambria" w:cs="Cambria"/>
+        </w:rPr>
+        <w:t>, Tom Clark, Marc Franco)</w:t>
       </w:r>
     </w:p>
     <w:p>
+      <w:pPr>
+        <w:widowControl w:val="0"/>
+        <w:autoSpaceDE w:val="0"/>
+        <w:autoSpaceDN w:val="0"/>
+        <w:adjustRightInd w:val="0"/>
+        <w:spacing w:after="0"/>
+        <w:rPr>
+          <w:rFonts w:ascii="Cambria" w:hAnsi="Cambria" w:cs="Cambria"/>
+        </w:rPr>
+      </w:pPr>
+    </w:p>
+    <w:p>
+      <w:r>
+        <w:t>Development of firecode receiver</w:t>
+      </w:r>
+      <w:r>
+        <w:t xml:space="preserve"> (</w:t>
+      </w:r>
+      <w:r>
+        <w:rPr>
+          <w:rFonts w:ascii="font725" w:hAnsi="font725" w:cs="font725"/>
+        </w:rPr>
+        <w:t>Kevin</w:t>
+      </w:r>
+      <w:r>
+        <w:rPr>
+          <w:rFonts w:ascii="font725" w:hAnsi="font725" w:cs="font725"/>
+        </w:rPr>
+        <w:t xml:space="preserve"> Sterne (VT)</w:t>
+      </w:r>
+      <w:r>
+        <w:rPr>
+          <w:rFonts w:ascii="font725" w:hAnsi="font725" w:cs="font725"/>
+        </w:rPr>
+        <w:t>, Marc</w:t>
+      </w:r>
+      <w:r>
+        <w:rPr>
+          <w:rFonts w:ascii="font725" w:hAnsi="font725" w:cs="font725"/>
+        </w:rPr>
+        <w:t xml:space="preserve"> Franco</w:t>
+      </w:r>
+      <w:r>
+        <w:rPr>
+          <w:rFonts w:ascii="font725" w:hAnsi="font725" w:cs="font725"/>
+        </w:rPr>
+        <w:t>, Dennis Sweeney</w:t>
+      </w:r>
+      <w:r>
+        <w:rPr>
+          <w:rFonts w:ascii="font725" w:hAnsi="font725" w:cs="font725"/>
+        </w:rPr>
+        <w:t xml:space="preserve"> (VT)</w:t>
+      </w:r>
+      <w:r>
+        <w:t>)</w:t>
+      </w:r>
+    </w:p>
+    <w:p>
+      <w:r>
+        <w:t>Waveform development</w:t>
+      </w:r>
+      <w:r>
+        <w:t xml:space="preserve"> (currently Phase 4 Ground + VT</w:t>
+      </w:r>
+      <w:r>
+        <w:t xml:space="preserve"> (Bob McGwier, Kayla Brosie, Chris Headley)</w:t>
+      </w:r>
+      <w:r>
+        <w:t>)</w:t>
+      </w:r>
+    </w:p>
+    <w:p>
+      <w:r>
+        <w:t>Integration and Test of Ground vs. Satellite</w:t>
+      </w:r>
+      <w:r>
+        <w:t xml:space="preserve"> (Phase 4 Ground + VT</w:t>
+      </w:r>
+      <w:r>
+        <w:t xml:space="preserve"> (Zach Leffke)</w:t>
+      </w:r>
+      <w:r>
+        <w:t>)</w:t>
+      </w:r>
+    </w:p>
+    <w:p>
       <w:r>
         <w:t>System</w:t>
       </w:r>
       <w:r>
         <w:t xml:space="preserve"> engineering (currently Phase 4 Ground + VT</w:t>
       </w:r>
-      <w:bookmarkStart w:id="0" w:name="_GoBack"/>
-      <w:bookmarkEnd w:id="0"/>
+      <w:r>
+        <w:t xml:space="preserve"> (Jonathan Black and Bill Reed for Spacecraft TBD for antennas)</w:t>
+      </w:r>
       <w:r>
         <w:t>)</w:t>
       </w:r>
@@ -1514,7 +1714,7 @@
         <a:p>
           <a:r>
             <a:rPr lang="en-US"/>
-            <a:t>develops Rincon LPFE for Rincon</a:t>
+            <a:t>develops Rincon LPFE withRincon</a:t>
           </a:r>
         </a:p>
       </dgm:t>
@@ -1613,6 +1813,64 @@
         </a:p>
       </dgm:t>
     </dgm:pt>
+    <dgm:pt modelId="{F7DA36C0-2B6B-A841-82D7-490520DF9F2E}">
+      <dgm:prSet phldrT="[Text]"/>
+      <dgm:spPr/>
+      <dgm:t>
+        <a:bodyPr/>
+        <a:lstStyle/>
+        <a:p>
+          <a:r>
+            <a:rPr lang="en-US"/>
+            <a:t>satellite operations (Andrew Glasbrenner)</a:t>
+          </a:r>
+        </a:p>
+      </dgm:t>
+    </dgm:pt>
+    <dgm:pt modelId="{AB5B60F8-6BA7-5642-85E4-1EA7F34DD19D}" type="parTrans" cxnId="{550210BB-16C2-254D-9E5F-BBC4FFF71AFE}">
+      <dgm:prSet/>
+      <dgm:spPr/>
+      <dgm:t>
+        <a:bodyPr/>
+        <a:lstStyle/>
+        <a:p>
+          <a:endParaRPr lang="en-US"/>
+        </a:p>
+      </dgm:t>
+    </dgm:pt>
+    <dgm:pt modelId="{E4BA7CBB-7E19-694A-B6DB-799AD4363957}" type="sibTrans" cxnId="{550210BB-16C2-254D-9E5F-BBC4FFF71AFE}">
+      <dgm:prSet/>
+      <dgm:spPr/>
+      <dgm:t>
+        <a:bodyPr/>
+        <a:lstStyle/>
+        <a:p>
+          <a:endParaRPr lang="en-US"/>
+        </a:p>
+      </dgm:t>
+    </dgm:pt>
+    <dgm:pt modelId="{433B238B-8990-5843-BCE3-36405C7C6C8D}">
+      <dgm:prSet phldrT="[Text]"/>
+      <dgm:spPr/>
+      <dgm:t>
+        <a:bodyPr/>
+        <a:lstStyle/>
+        <a:p>
+          <a:r>
+            <a:rPr lang="en-US"/>
+            <a:t>integrates satellite for Air Force</a:t>
+          </a:r>
+        </a:p>
+      </dgm:t>
+    </dgm:pt>
+    <dgm:pt modelId="{F30A41A7-58DE-1F48-8A08-77A17166C05E}" type="parTrans" cxnId="{08C1EF7F-DF7F-3C4E-8E52-FEE802350168}">
+      <dgm:prSet/>
+      <dgm:spPr/>
+    </dgm:pt>
+    <dgm:pt modelId="{688050D9-FC0B-E74C-BD9F-1A64750DCD9E}" type="sibTrans" cxnId="{08C1EF7F-DF7F-3C4E-8E52-FEE802350168}">
+      <dgm:prSet/>
+      <dgm:spPr/>
+    </dgm:pt>
     <dgm:pt modelId="{418E6604-14AA-904C-ACEB-71C4292B81DB}" type="pres">
       <dgm:prSet presAssocID="{2D5F9F94-2AD6-C24D-8E56-F2CB1CA9509A}" presName="compositeShape" presStyleCnt="0">
         <dgm:presLayoutVars>
@@ -1709,31 +1967,37 @@
     </dgm:pt>
   </dgm:ptLst>
   <dgm:cxnLst>
+    <dgm:cxn modelId="{0CE12EEC-3DD0-4A41-890D-94B85A351075}" type="presOf" srcId="{EB180B84-385A-2A47-A966-C8E1ED30707D}" destId="{1DE6D67B-A657-A044-BDDA-3B6EF4E8E62C}" srcOrd="1" destOrd="1" presId="urn:microsoft.com/office/officeart/2005/8/layout/venn1"/>
     <dgm:cxn modelId="{9AE729B6-4DDD-604D-AB2F-0CDDAAF7CA49}" type="presOf" srcId="{51C428A8-05BB-3E46-AF06-2606F9615F76}" destId="{F97FC427-1064-B64C-95B7-80A376912671}" srcOrd="0" destOrd="0" presId="urn:microsoft.com/office/officeart/2005/8/layout/venn1"/>
+    <dgm:cxn modelId="{21A33092-72F6-534F-AFC9-0FD5074453F0}" type="presOf" srcId="{433B238B-8990-5843-BCE3-36405C7C6C8D}" destId="{F20D11D9-FF73-044A-948A-B5337E7C5B7B}" srcOrd="0" destOrd="2" presId="urn:microsoft.com/office/officeart/2005/8/layout/venn1"/>
+    <dgm:cxn modelId="{67D9980B-9AAF-074B-B604-67B2F0A40EAA}" srcId="{2D5F9F94-2AD6-C24D-8E56-F2CB1CA9509A}" destId="{51C428A8-05BB-3E46-AF06-2606F9615F76}" srcOrd="2" destOrd="0" parTransId="{C1591BCF-6ABF-2E4A-A4B9-2CFBBB04EF9F}" sibTransId="{4C1BC5D8-E2AF-8844-9325-7D14BA2CFDF2}"/>
+    <dgm:cxn modelId="{F7933C8E-712D-8446-AAAC-2DA099F37137}" type="presOf" srcId="{32C8A403-0936-B64F-8112-14F0896F0FC5}" destId="{F20D11D9-FF73-044A-948A-B5337E7C5B7B}" srcOrd="0" destOrd="1" presId="urn:microsoft.com/office/officeart/2005/8/layout/venn1"/>
+    <dgm:cxn modelId="{B6B1FA0C-660E-0D40-A12C-1D1D17194181}" type="presOf" srcId="{7472EFCB-C95A-DC4A-B1A0-32C29456043A}" destId="{F97FC427-1064-B64C-95B7-80A376912671}" srcOrd="0" destOrd="2" presId="urn:microsoft.com/office/officeart/2005/8/layout/venn1"/>
+    <dgm:cxn modelId="{08C1EF7F-DF7F-3C4E-8E52-FEE802350168}" srcId="{767D1E0B-0845-3048-B417-A3678768B2E0}" destId="{433B238B-8990-5843-BCE3-36405C7C6C8D}" srcOrd="1" destOrd="0" parTransId="{F30A41A7-58DE-1F48-8A08-77A17166C05E}" sibTransId="{688050D9-FC0B-E74C-BD9F-1A64750DCD9E}"/>
+    <dgm:cxn modelId="{676F11D4-5524-AF43-A5C8-C9ABF74D7E2D}" type="presOf" srcId="{433B238B-8990-5843-BCE3-36405C7C6C8D}" destId="{BFDFD8D2-9617-0D4B-BEF9-A9279961CF4C}" srcOrd="1" destOrd="2" presId="urn:microsoft.com/office/officeart/2005/8/layout/venn1"/>
+    <dgm:cxn modelId="{1A12943C-49E5-9F4E-B727-5BB9F4C5327A}" srcId="{2D5F9F94-2AD6-C24D-8E56-F2CB1CA9509A}" destId="{02F7B38D-450C-E947-A7DC-F542203DED6C}" srcOrd="1" destOrd="0" parTransId="{9DA34A5E-8D21-8F4C-8D16-292288936A01}" sibTransId="{B7465963-07FD-FF47-A1D2-A73A0CD0E6B5}"/>
+    <dgm:cxn modelId="{166E2DE6-1C93-4945-B2A7-CD162FC76B9A}" srcId="{51C428A8-05BB-3E46-AF06-2606F9615F76}" destId="{EB180B84-385A-2A47-A966-C8E1ED30707D}" srcOrd="0" destOrd="0" parTransId="{5EA9DAE1-F86F-E448-A476-0EFA5AA6AB69}" sibTransId="{1257EF80-9727-9244-AA24-8DB7F2721EDF}"/>
+    <dgm:cxn modelId="{8CF45270-5C0F-E348-B8D7-28193451EBBA}" type="presOf" srcId="{6BD8F376-D710-DA42-9A2C-549A1EEDB0F8}" destId="{86EB8AD4-478B-8448-95B0-E99B47DA088D}" srcOrd="0" destOrd="1" presId="urn:microsoft.com/office/officeart/2005/8/layout/venn1"/>
+    <dgm:cxn modelId="{DB6AA556-E40E-4246-A769-CF17C187B856}" type="presOf" srcId="{767D1E0B-0845-3048-B417-A3678768B2E0}" destId="{F20D11D9-FF73-044A-948A-B5337E7C5B7B}" srcOrd="0" destOrd="0" presId="urn:microsoft.com/office/officeart/2005/8/layout/venn1"/>
+    <dgm:cxn modelId="{4773A0BE-E7BE-EA48-B2F7-0777875B03D7}" srcId="{2D5F9F94-2AD6-C24D-8E56-F2CB1CA9509A}" destId="{767D1E0B-0845-3048-B417-A3678768B2E0}" srcOrd="0" destOrd="0" parTransId="{38A2BA56-A672-CB49-9D6B-4FC2299F27FE}" sibTransId="{38A89A16-86B9-184D-ACE5-0D19AC95DD82}"/>
+    <dgm:cxn modelId="{E21637DA-E5A6-1D4E-BE82-AD1DB058DEDD}" type="presOf" srcId="{2D5F9F94-2AD6-C24D-8E56-F2CB1CA9509A}" destId="{418E6604-14AA-904C-ACEB-71C4292B81DB}" srcOrd="0" destOrd="0" presId="urn:microsoft.com/office/officeart/2005/8/layout/venn1"/>
     <dgm:cxn modelId="{FD4C6F74-E1CD-8E42-859D-7C4140E4BCA2}" srcId="{767D1E0B-0845-3048-B417-A3678768B2E0}" destId="{32C8A403-0936-B64F-8112-14F0896F0FC5}" srcOrd="0" destOrd="0" parTransId="{B15CA4DE-E171-FC46-8FA3-D875C01370E9}" sibTransId="{959FEE94-F547-8442-B6D4-504CA3400AA3}"/>
-    <dgm:cxn modelId="{B9E8B832-F775-1E41-B178-D98D8755354D}" type="presOf" srcId="{6BD8F376-D710-DA42-9A2C-549A1EEDB0F8}" destId="{2C0C52C1-7ED9-DC42-A2D3-04D2BCD1BE6C}" srcOrd="1" destOrd="1" presId="urn:microsoft.com/office/officeart/2005/8/layout/venn1"/>
-    <dgm:cxn modelId="{6CB763C7-B825-4340-9F0D-EDF3875A17BE}" type="presOf" srcId="{7472EFCB-C95A-DC4A-B1A0-32C29456043A}" destId="{1DE6D67B-A657-A044-BDDA-3B6EF4E8E62C}" srcOrd="1" destOrd="2" presId="urn:microsoft.com/office/officeart/2005/8/layout/venn1"/>
-    <dgm:cxn modelId="{0A7EFACC-1489-334D-99FD-B42A617CB3A1}" srcId="{51C428A8-05BB-3E46-AF06-2606F9615F76}" destId="{7472EFCB-C95A-DC4A-B1A0-32C29456043A}" srcOrd="1" destOrd="0" parTransId="{B55F50AB-E725-A349-B134-0EAD149888B8}" sibTransId="{77D5D69C-9C07-1D4A-B46A-4ED11168ABC7}"/>
-    <dgm:cxn modelId="{4773A0BE-E7BE-EA48-B2F7-0777875B03D7}" srcId="{2D5F9F94-2AD6-C24D-8E56-F2CB1CA9509A}" destId="{767D1E0B-0845-3048-B417-A3678768B2E0}" srcOrd="0" destOrd="0" parTransId="{38A2BA56-A672-CB49-9D6B-4FC2299F27FE}" sibTransId="{38A89A16-86B9-184D-ACE5-0D19AC95DD82}"/>
     <dgm:cxn modelId="{83E56361-06DE-9840-AA69-24C067D7BF8F}" type="presOf" srcId="{51C428A8-05BB-3E46-AF06-2606F9615F76}" destId="{1DE6D67B-A657-A044-BDDA-3B6EF4E8E62C}" srcOrd="1" destOrd="0" presId="urn:microsoft.com/office/officeart/2005/8/layout/venn1"/>
-    <dgm:cxn modelId="{DB6AA556-E40E-4246-A769-CF17C187B856}" type="presOf" srcId="{767D1E0B-0845-3048-B417-A3678768B2E0}" destId="{F20D11D9-FF73-044A-948A-B5337E7C5B7B}" srcOrd="0" destOrd="0" presId="urn:microsoft.com/office/officeart/2005/8/layout/venn1"/>
-    <dgm:cxn modelId="{0CE12EEC-3DD0-4A41-890D-94B85A351075}" type="presOf" srcId="{EB180B84-385A-2A47-A966-C8E1ED30707D}" destId="{1DE6D67B-A657-A044-BDDA-3B6EF4E8E62C}" srcOrd="1" destOrd="1" presId="urn:microsoft.com/office/officeart/2005/8/layout/venn1"/>
-    <dgm:cxn modelId="{166E2DE6-1C93-4945-B2A7-CD162FC76B9A}" srcId="{51C428A8-05BB-3E46-AF06-2606F9615F76}" destId="{EB180B84-385A-2A47-A966-C8E1ED30707D}" srcOrd="0" destOrd="0" parTransId="{5EA9DAE1-F86F-E448-A476-0EFA5AA6AB69}" sibTransId="{1257EF80-9727-9244-AA24-8DB7F2721EDF}"/>
+    <dgm:cxn modelId="{1E521291-4F69-F546-8178-2B7E29DA3415}" type="presOf" srcId="{02F7B38D-450C-E947-A7DC-F542203DED6C}" destId="{2C0C52C1-7ED9-DC42-A2D3-04D2BCD1BE6C}" srcOrd="1" destOrd="0" presId="urn:microsoft.com/office/officeart/2005/8/layout/venn1"/>
+    <dgm:cxn modelId="{FD4887E1-D81E-D04E-B9F4-C92DDCDAC3D0}" type="presOf" srcId="{767D1E0B-0845-3048-B417-A3678768B2E0}" destId="{BFDFD8D2-9617-0D4B-BEF9-A9279961CF4C}" srcOrd="1" destOrd="0" presId="urn:microsoft.com/office/officeart/2005/8/layout/venn1"/>
+    <dgm:cxn modelId="{0C8D02A3-6346-F448-89C9-B8557AFE6345}" type="presOf" srcId="{F7DA36C0-2B6B-A841-82D7-490520DF9F2E}" destId="{86EB8AD4-478B-8448-95B0-E99B47DA088D}" srcOrd="0" destOrd="3" presId="urn:microsoft.com/office/officeart/2005/8/layout/venn1"/>
+    <dgm:cxn modelId="{FD2F69B4-88E9-344B-BAD0-D8D12A68E2E8}" type="presOf" srcId="{02F7B38D-450C-E947-A7DC-F542203DED6C}" destId="{86EB8AD4-478B-8448-95B0-E99B47DA088D}" srcOrd="0" destOrd="0" presId="urn:microsoft.com/office/officeart/2005/8/layout/venn1"/>
     <dgm:cxn modelId="{A6AB7229-81E7-3442-9209-F47008D9917A}" type="presOf" srcId="{41813293-D52E-D643-B794-FECC6D99A6ED}" destId="{86EB8AD4-478B-8448-95B0-E99B47DA088D}" srcOrd="0" destOrd="2" presId="urn:microsoft.com/office/officeart/2005/8/layout/venn1"/>
     <dgm:cxn modelId="{067D066A-5F40-0144-A720-E196D0538065}" srcId="{02F7B38D-450C-E947-A7DC-F542203DED6C}" destId="{41813293-D52E-D643-B794-FECC6D99A6ED}" srcOrd="1" destOrd="0" parTransId="{A1734FA9-CDC2-D043-A895-ABBCD11606A6}" sibTransId="{AD2F0C56-48AB-9049-92EC-8EA57AB1E8DE}"/>
-    <dgm:cxn modelId="{1E521291-4F69-F546-8178-2B7E29DA3415}" type="presOf" srcId="{02F7B38D-450C-E947-A7DC-F542203DED6C}" destId="{2C0C52C1-7ED9-DC42-A2D3-04D2BCD1BE6C}" srcOrd="1" destOrd="0" presId="urn:microsoft.com/office/officeart/2005/8/layout/venn1"/>
-    <dgm:cxn modelId="{1A12943C-49E5-9F4E-B727-5BB9F4C5327A}" srcId="{2D5F9F94-2AD6-C24D-8E56-F2CB1CA9509A}" destId="{02F7B38D-450C-E947-A7DC-F542203DED6C}" srcOrd="1" destOrd="0" parTransId="{9DA34A5E-8D21-8F4C-8D16-292288936A01}" sibTransId="{B7465963-07FD-FF47-A1D2-A73A0CD0E6B5}"/>
+    <dgm:cxn modelId="{B0D6FF69-8045-7F45-BA1C-00B2CE3D1E48}" type="presOf" srcId="{EB180B84-385A-2A47-A966-C8E1ED30707D}" destId="{F97FC427-1064-B64C-95B7-80A376912671}" srcOrd="0" destOrd="1" presId="urn:microsoft.com/office/officeart/2005/8/layout/venn1"/>
+    <dgm:cxn modelId="{B9E8B832-F775-1E41-B178-D98D8755354D}" type="presOf" srcId="{6BD8F376-D710-DA42-9A2C-549A1EEDB0F8}" destId="{2C0C52C1-7ED9-DC42-A2D3-04D2BCD1BE6C}" srcOrd="1" destOrd="1" presId="urn:microsoft.com/office/officeart/2005/8/layout/venn1"/>
+    <dgm:cxn modelId="{5A7AB315-6A76-484E-BEAB-FE7EFFA8E5C2}" type="presOf" srcId="{F7DA36C0-2B6B-A841-82D7-490520DF9F2E}" destId="{2C0C52C1-7ED9-DC42-A2D3-04D2BCD1BE6C}" srcOrd="1" destOrd="3" presId="urn:microsoft.com/office/officeart/2005/8/layout/venn1"/>
+    <dgm:cxn modelId="{A698268E-D1CB-9846-8069-21AC125DA30C}" type="presOf" srcId="{41813293-D52E-D643-B794-FECC6D99A6ED}" destId="{2C0C52C1-7ED9-DC42-A2D3-04D2BCD1BE6C}" srcOrd="1" destOrd="2" presId="urn:microsoft.com/office/officeart/2005/8/layout/venn1"/>
     <dgm:cxn modelId="{ADEAA6DA-E895-524C-A335-FF8CAA8E4CD0}" srcId="{02F7B38D-450C-E947-A7DC-F542203DED6C}" destId="{6BD8F376-D710-DA42-9A2C-549A1EEDB0F8}" srcOrd="0" destOrd="0" parTransId="{ECD86015-95DC-C643-9EB9-43AA73C73612}" sibTransId="{26E28CAF-D46D-114B-9745-837E2677518F}"/>
-    <dgm:cxn modelId="{B0D6FF69-8045-7F45-BA1C-00B2CE3D1E48}" type="presOf" srcId="{EB180B84-385A-2A47-A966-C8E1ED30707D}" destId="{F97FC427-1064-B64C-95B7-80A376912671}" srcOrd="0" destOrd="1" presId="urn:microsoft.com/office/officeart/2005/8/layout/venn1"/>
-    <dgm:cxn modelId="{8CF45270-5C0F-E348-B8D7-28193451EBBA}" type="presOf" srcId="{6BD8F376-D710-DA42-9A2C-549A1EEDB0F8}" destId="{86EB8AD4-478B-8448-95B0-E99B47DA088D}" srcOrd="0" destOrd="1" presId="urn:microsoft.com/office/officeart/2005/8/layout/venn1"/>
-    <dgm:cxn modelId="{A698268E-D1CB-9846-8069-21AC125DA30C}" type="presOf" srcId="{41813293-D52E-D643-B794-FECC6D99A6ED}" destId="{2C0C52C1-7ED9-DC42-A2D3-04D2BCD1BE6C}" srcOrd="1" destOrd="2" presId="urn:microsoft.com/office/officeart/2005/8/layout/venn1"/>
-    <dgm:cxn modelId="{FD2F69B4-88E9-344B-BAD0-D8D12A68E2E8}" type="presOf" srcId="{02F7B38D-450C-E947-A7DC-F542203DED6C}" destId="{86EB8AD4-478B-8448-95B0-E99B47DA088D}" srcOrd="0" destOrd="0" presId="urn:microsoft.com/office/officeart/2005/8/layout/venn1"/>
-    <dgm:cxn modelId="{FD4887E1-D81E-D04E-B9F4-C92DDCDAC3D0}" type="presOf" srcId="{767D1E0B-0845-3048-B417-A3678768B2E0}" destId="{BFDFD8D2-9617-0D4B-BEF9-A9279961CF4C}" srcOrd="1" destOrd="0" presId="urn:microsoft.com/office/officeart/2005/8/layout/venn1"/>
-    <dgm:cxn modelId="{67D9980B-9AAF-074B-B604-67B2F0A40EAA}" srcId="{2D5F9F94-2AD6-C24D-8E56-F2CB1CA9509A}" destId="{51C428A8-05BB-3E46-AF06-2606F9615F76}" srcOrd="2" destOrd="0" parTransId="{C1591BCF-6ABF-2E4A-A4B9-2CFBBB04EF9F}" sibTransId="{4C1BC5D8-E2AF-8844-9325-7D14BA2CFDF2}"/>
-    <dgm:cxn modelId="{B6B1FA0C-660E-0D40-A12C-1D1D17194181}" type="presOf" srcId="{7472EFCB-C95A-DC4A-B1A0-32C29456043A}" destId="{F97FC427-1064-B64C-95B7-80A376912671}" srcOrd="0" destOrd="2" presId="urn:microsoft.com/office/officeart/2005/8/layout/venn1"/>
+    <dgm:cxn modelId="{6CB763C7-B825-4340-9F0D-EDF3875A17BE}" type="presOf" srcId="{7472EFCB-C95A-DC4A-B1A0-32C29456043A}" destId="{1DE6D67B-A657-A044-BDDA-3B6EF4E8E62C}" srcOrd="1" destOrd="2" presId="urn:microsoft.com/office/officeart/2005/8/layout/venn1"/>
     <dgm:cxn modelId="{25E97C28-856B-2D41-A757-AF7EAC60A3EB}" type="presOf" srcId="{32C8A403-0936-B64F-8112-14F0896F0FC5}" destId="{BFDFD8D2-9617-0D4B-BEF9-A9279961CF4C}" srcOrd="1" destOrd="1" presId="urn:microsoft.com/office/officeart/2005/8/layout/venn1"/>
-    <dgm:cxn modelId="{E21637DA-E5A6-1D4E-BE82-AD1DB058DEDD}" type="presOf" srcId="{2D5F9F94-2AD6-C24D-8E56-F2CB1CA9509A}" destId="{418E6604-14AA-904C-ACEB-71C4292B81DB}" srcOrd="0" destOrd="0" presId="urn:microsoft.com/office/officeart/2005/8/layout/venn1"/>
-    <dgm:cxn modelId="{F7933C8E-712D-8446-AAAC-2DA099F37137}" type="presOf" srcId="{32C8A403-0936-B64F-8112-14F0896F0FC5}" destId="{F20D11D9-FF73-044A-948A-B5337E7C5B7B}" srcOrd="0" destOrd="1" presId="urn:microsoft.com/office/officeart/2005/8/layout/venn1"/>
+    <dgm:cxn modelId="{0A7EFACC-1489-334D-99FD-B42A617CB3A1}" srcId="{51C428A8-05BB-3E46-AF06-2606F9615F76}" destId="{7472EFCB-C95A-DC4A-B1A0-32C29456043A}" srcOrd="1" destOrd="0" parTransId="{B55F50AB-E725-A349-B134-0EAD149888B8}" sibTransId="{77D5D69C-9C07-1D4A-B46A-4ED11168ABC7}"/>
+    <dgm:cxn modelId="{550210BB-16C2-254D-9E5F-BBC4FFF71AFE}" srcId="{02F7B38D-450C-E947-A7DC-F542203DED6C}" destId="{F7DA36C0-2B6B-A841-82D7-490520DF9F2E}" srcOrd="2" destOrd="0" parTransId="{AB5B60F8-6BA7-5642-85E4-1EA7F34DD19D}" sibTransId="{E4BA7CBB-7E19-694A-B6DB-799AD4363957}"/>
     <dgm:cxn modelId="{B0D77C3F-0E15-964C-BA18-EDA58770950F}" type="presParOf" srcId="{418E6604-14AA-904C-ACEB-71C4292B81DB}" destId="{F20D11D9-FF73-044A-948A-B5337E7C5B7B}" srcOrd="0" destOrd="0" presId="urn:microsoft.com/office/officeart/2005/8/layout/venn1"/>
     <dgm:cxn modelId="{9BC9FE45-764E-6847-9153-41A510C9E118}" type="presParOf" srcId="{418E6604-14AA-904C-ACEB-71C4292B81DB}" destId="{BFDFD8D2-9617-0D4B-BEF9-A9279961CF4C}" srcOrd="1" destOrd="0" presId="urn:microsoft.com/office/officeart/2005/8/layout/venn1"/>
     <dgm:cxn modelId="{8829EFB0-49A3-124F-B84D-BA50CF5CC099}" type="presParOf" srcId="{418E6604-14AA-904C-ACEB-71C4292B81DB}" destId="{86EB8AD4-478B-8448-95B0-E99B47DA088D}" srcOrd="2" destOrd="0" presId="urn:microsoft.com/office/officeart/2005/8/layout/venn1"/>
@@ -1814,7 +2078,7 @@
         </a:bodyPr>
         <a:lstStyle/>
         <a:p>
-          <a:pPr lvl="0" algn="l" defTabSz="622300">
+          <a:pPr lvl="0" algn="l" defTabSz="444500">
             <a:lnSpc>
               <a:spcPct val="90000"/>
             </a:lnSpc>
@@ -1826,12 +2090,12 @@
             </a:spcAft>
           </a:pPr>
           <a:r>
-            <a:rPr lang="en-US" sz="1400" kern="1200"/>
+            <a:rPr lang="en-US" sz="1000" kern="1200"/>
             <a:t>MSS</a:t>
           </a:r>
         </a:p>
         <a:p>
-          <a:pPr marL="57150" lvl="1" indent="-57150" algn="l" defTabSz="488950">
+          <a:pPr marL="57150" lvl="1" indent="-57150" algn="l" defTabSz="355600">
             <a:lnSpc>
               <a:spcPct val="90000"/>
             </a:lnSpc>
@@ -1844,8 +2108,26 @@
             <a:buChar char="••"/>
           </a:pPr>
           <a:r>
-            <a:rPr lang="en-US" sz="1100" kern="1200"/>
+            <a:rPr lang="en-US" sz="800" kern="1200"/>
             <a:t>provides rideshare opportunity for Phase 4 payload</a:t>
+          </a:r>
+        </a:p>
+        <a:p>
+          <a:pPr marL="57150" lvl="1" indent="-57150" algn="l" defTabSz="355600">
+            <a:lnSpc>
+              <a:spcPct val="90000"/>
+            </a:lnSpc>
+            <a:spcBef>
+              <a:spcPct val="0"/>
+            </a:spcBef>
+            <a:spcAft>
+              <a:spcPct val="15000"/>
+            </a:spcAft>
+            <a:buChar char="••"/>
+          </a:pPr>
+          <a:r>
+            <a:rPr lang="en-US" sz="800" kern="1200"/>
+            <a:t>integrates satellite for Air Force</a:t>
           </a:r>
         </a:p>
       </dsp:txBody>
@@ -1909,7 +2191,7 @@
         </a:bodyPr>
         <a:lstStyle/>
         <a:p>
-          <a:pPr lvl="0" algn="l" defTabSz="622300">
+          <a:pPr lvl="0" algn="l" defTabSz="444500">
             <a:lnSpc>
               <a:spcPct val="90000"/>
             </a:lnSpc>
@@ -1921,12 +2203,12 @@
             </a:spcAft>
           </a:pPr>
           <a:r>
-            <a:rPr lang="en-US" sz="1400" kern="1200"/>
+            <a:rPr lang="en-US" sz="1000" kern="1200"/>
             <a:t>AMSAT</a:t>
           </a:r>
         </a:p>
         <a:p>
-          <a:pPr marL="57150" lvl="1" indent="-57150" algn="l" defTabSz="488950">
+          <a:pPr marL="57150" lvl="1" indent="-57150" algn="l" defTabSz="355600">
             <a:lnSpc>
               <a:spcPct val="90000"/>
             </a:lnSpc>
@@ -1939,12 +2221,12 @@
             <a:buChar char="••"/>
           </a:pPr>
           <a:r>
-            <a:rPr lang="en-US" sz="1100" kern="1200"/>
+            <a:rPr lang="en-US" sz="800" kern="1200"/>
             <a:t>provides and supports Phase 4 ground team</a:t>
           </a:r>
         </a:p>
         <a:p>
-          <a:pPr marL="57150" lvl="1" indent="-57150" algn="l" defTabSz="488950">
+          <a:pPr marL="57150" lvl="1" indent="-57150" algn="l" defTabSz="355600">
             <a:lnSpc>
               <a:spcPct val="90000"/>
             </a:lnSpc>
@@ -1957,8 +2239,26 @@
             <a:buChar char="••"/>
           </a:pPr>
           <a:r>
-            <a:rPr lang="en-US" sz="1100" kern="1200"/>
+            <a:rPr lang="en-US" sz="800" kern="1200"/>
             <a:t>pays for payload engineering study</a:t>
+          </a:r>
+        </a:p>
+        <a:p>
+          <a:pPr marL="57150" lvl="1" indent="-57150" algn="l" defTabSz="355600">
+            <a:lnSpc>
+              <a:spcPct val="90000"/>
+            </a:lnSpc>
+            <a:spcBef>
+              <a:spcPct val="0"/>
+            </a:spcBef>
+            <a:spcAft>
+              <a:spcPct val="15000"/>
+            </a:spcAft>
+            <a:buChar char="••"/>
+          </a:pPr>
+          <a:r>
+            <a:rPr lang="en-US" sz="800" kern="1200"/>
+            <a:t>satellite operations (Andrew Glasbrenner)</a:t>
           </a:r>
         </a:p>
       </dsp:txBody>
@@ -2022,7 +2322,7 @@
         </a:bodyPr>
         <a:lstStyle/>
         <a:p>
-          <a:pPr lvl="0" algn="l" defTabSz="622300">
+          <a:pPr lvl="0" algn="l" defTabSz="444500">
             <a:lnSpc>
               <a:spcPct val="90000"/>
             </a:lnSpc>
@@ -2034,12 +2334,12 @@
             </a:spcAft>
           </a:pPr>
           <a:r>
-            <a:rPr lang="en-US" sz="1400" kern="1200"/>
+            <a:rPr lang="en-US" sz="1000" kern="1200"/>
             <a:t>VT</a:t>
           </a:r>
         </a:p>
         <a:p>
-          <a:pPr marL="57150" lvl="1" indent="-57150" algn="l" defTabSz="488950">
+          <a:pPr marL="57150" lvl="1" indent="-57150" algn="l" defTabSz="355600">
             <a:lnSpc>
               <a:spcPct val="90000"/>
             </a:lnSpc>
@@ -2052,12 +2352,12 @@
             <a:buChar char="••"/>
           </a:pPr>
           <a:r>
-            <a:rPr lang="en-US" sz="1100" kern="1200"/>
-            <a:t>develops Rincon LPFE for Rincon</a:t>
+            <a:rPr lang="en-US" sz="800" kern="1200"/>
+            <a:t>develops Rincon LPFE withRincon</a:t>
           </a:r>
         </a:p>
         <a:p>
-          <a:pPr marL="57150" lvl="1" indent="-57150" algn="l" defTabSz="488950">
+          <a:pPr marL="57150" lvl="1" indent="-57150" algn="l" defTabSz="355600">
             <a:lnSpc>
               <a:spcPct val="90000"/>
             </a:lnSpc>
@@ -2070,7 +2370,7 @@
             <a:buChar char="••"/>
           </a:pPr>
           <a:r>
-            <a:rPr lang="en-US" sz="1100" kern="1200"/>
+            <a:rPr lang="en-US" sz="800" kern="1200"/>
             <a:t>integrates Rincon LPFE into a Phase 4 payload for MSS</a:t>
           </a:r>
         </a:p>

</xml_diff>